<commit_message>
F1 F2 readings for i
</commit_message>
<xml_diff>
--- a/Report Doc.docx
+++ b/Report Doc.docx
@@ -7,6 +7,11 @@
         <w:t>First Formants:</w:t>
       </w:r>
     </w:p>
+    <w:p>
+      <w:r>
+        <w:t>We produced the cardinal vowels three times to take the following measurements with our application.</w:t>
+      </w:r>
+    </w:p>
     <w:tbl>
       <w:tblPr>
         <w:tblStyle w:val="TableGrid"/>
@@ -14,17 +19,17 @@
         <w:tblLook w:val="04A0" w:firstRow="1" w:lastRow="0" w:firstColumn="1" w:lastColumn="0" w:noHBand="0" w:noVBand="1"/>
       </w:tblPr>
       <w:tblGrid>
-        <w:gridCol w:w="1680"/>
-        <w:gridCol w:w="373"/>
-        <w:gridCol w:w="373"/>
-        <w:gridCol w:w="375"/>
-        <w:gridCol w:w="950"/>
-        <w:gridCol w:w="328"/>
-        <w:gridCol w:w="328"/>
-        <w:gridCol w:w="328"/>
+        <w:gridCol w:w="875"/>
+        <w:gridCol w:w="718"/>
+        <w:gridCol w:w="718"/>
+        <w:gridCol w:w="718"/>
         <w:gridCol w:w="948"/>
-        <w:gridCol w:w="1663"/>
-        <w:gridCol w:w="1670"/>
+        <w:gridCol w:w="663"/>
+        <w:gridCol w:w="663"/>
+        <w:gridCol w:w="663"/>
+        <w:gridCol w:w="948"/>
+        <w:gridCol w:w="1027"/>
+        <w:gridCol w:w="1075"/>
       </w:tblGrid>
       <w:tr>
         <w:tc>
@@ -285,19 +290,31 @@
           <w:tcPr>
             <w:tcW w:w="207" w:type="pct"/>
           </w:tcPr>
-          <w:p/>
+          <w:p>
+            <w:r>
+              <w:t>161.6</w:t>
+            </w:r>
+          </w:p>
         </w:tc>
         <w:tc>
           <w:tcPr>
             <w:tcW w:w="207" w:type="pct"/>
           </w:tcPr>
-          <w:p/>
+          <w:p>
+            <w:r>
+              <w:t>347.3</w:t>
+            </w:r>
+          </w:p>
         </w:tc>
         <w:tc>
           <w:tcPr>
             <w:tcW w:w="208" w:type="pct"/>
           </w:tcPr>
-          <w:p/>
+          <w:p>
+            <w:r>
+              <w:t>325.4</w:t>
+            </w:r>
+          </w:p>
         </w:tc>
         <w:tc>
           <w:tcPr>
@@ -309,19 +326,33 @@
           <w:tcPr>
             <w:tcW w:w="182" w:type="pct"/>
           </w:tcPr>
-          <w:p/>
+          <w:p>
+            <w:r>
+              <w:t>2170</w:t>
+            </w:r>
+          </w:p>
         </w:tc>
         <w:tc>
           <w:tcPr>
             <w:tcW w:w="182" w:type="pct"/>
           </w:tcPr>
-          <w:p/>
+          <w:p>
+            <w:r>
+              <w:t>1958</w:t>
+            </w:r>
+          </w:p>
         </w:tc>
         <w:tc>
           <w:tcPr>
             <w:tcW w:w="182" w:type="pct"/>
           </w:tcPr>
-          <w:p/>
+          <w:p>
+            <w:r>
+              <w:t>2207</w:t>
+            </w:r>
+            <w:bookmarkStart w:id="0" w:name="_GoBack"/>
+            <w:bookmarkEnd w:id="0"/>
+          </w:p>
         </w:tc>
         <w:tc>
           <w:tcPr>
@@ -706,16 +737,23 @@
         </w:tc>
       </w:tr>
     </w:tbl>
+    <w:p/>
+    <w:p/>
     <w:p>
-      <w:bookmarkStart w:id="0" w:name="_GoBack"/>
+      <w:pPr>
+        <w:tabs>
+          <w:tab w:val="left" w:pos="2617"/>
+        </w:tabs>
+      </w:pPr>
       <w:r>
         <w:rPr>
           <w:noProof/>
         </w:rPr>
+        <w:lastRenderedPageBreak/>
         <w:drawing>
-          <wp:inline distT="0" distB="0" distL="0" distR="0" wp14:anchorId="08057756" wp14:editId="0BDD2FBD">
-            <wp:extent cx="5731510" cy="3223895"/>
-            <wp:effectExtent l="0" t="0" r="2540" b="0"/>
+          <wp:inline distT="0" distB="0" distL="0" distR="0" wp14:anchorId="3A4995B1" wp14:editId="4870B877">
+            <wp:extent cx="2824316" cy="5648636"/>
+            <wp:effectExtent l="0" t="0" r="0" b="0"/>
             <wp:docPr id="1" name="Picture 1"/>
             <wp:cNvGraphicFramePr>
               <a:graphicFrameLocks xmlns:a="http://schemas.openxmlformats.org/drawingml/2006/main" noChangeAspect="1"/>
@@ -727,8 +765,112 @@
                     <pic:cNvPr id="1" name=""/>
                     <pic:cNvPicPr/>
                   </pic:nvPicPr>
+                  <pic:blipFill rotWithShape="1">
+                    <a:blip r:embed="rId4"/>
+                    <a:srcRect l="62272" t="32023" r="26276" b="27258"/>
+                    <a:stretch/>
+                  </pic:blipFill>
+                  <pic:spPr bwMode="auto">
+                    <a:xfrm>
+                      <a:off x="0" y="0"/>
+                      <a:ext cx="2825353" cy="5650710"/>
+                    </a:xfrm>
+                    <a:prstGeom prst="rect">
+                      <a:avLst/>
+                    </a:prstGeom>
+                    <a:ln>
+                      <a:noFill/>
+                    </a:ln>
+                    <a:extLst>
+                      <a:ext uri="{53640926-AAD7-44D8-BBD7-CCE9431645EC}">
+                        <a14:shadowObscured xmlns:a14="http://schemas.microsoft.com/office/drawing/2010/main"/>
+                      </a:ext>
+                    </a:extLst>
+                  </pic:spPr>
+                </pic:pic>
+              </a:graphicData>
+            </a:graphic>
+          </wp:inline>
+        </w:drawing>
+      </w:r>
+      <w:r>
+        <w:tab/>
+      </w:r>
+      <w:r>
+        <w:rPr>
+          <w:noProof/>
+        </w:rPr>
+        <w:drawing>
+          <wp:inline distT="0" distB="0" distL="0" distR="0" wp14:anchorId="2F798AAE" wp14:editId="6288EAC3">
+            <wp:extent cx="915090" cy="4673510"/>
+            <wp:effectExtent l="0" t="0" r="0" b="0"/>
+            <wp:docPr id="3" name="Picture 3"/>
+            <wp:cNvGraphicFramePr>
+              <a:graphicFrameLocks xmlns:a="http://schemas.openxmlformats.org/drawingml/2006/main" noChangeAspect="1"/>
+            </wp:cNvGraphicFramePr>
+            <a:graphic xmlns:a="http://schemas.openxmlformats.org/drawingml/2006/main">
+              <a:graphicData uri="http://schemas.openxmlformats.org/drawingml/2006/picture">
+                <pic:pic xmlns:pic="http://schemas.openxmlformats.org/drawingml/2006/picture">
+                  <pic:nvPicPr>
+                    <pic:cNvPr id="1" name=""/>
+                    <pic:cNvPicPr/>
+                  </pic:nvPicPr>
+                  <pic:blipFill rotWithShape="1">
+                    <a:blip r:embed="rId5"/>
+                    <a:srcRect l="66003" t="32481" r="30393" b="34801"/>
+                    <a:stretch/>
+                  </pic:blipFill>
+                  <pic:spPr bwMode="auto">
+                    <a:xfrm>
+                      <a:off x="0" y="0"/>
+                      <a:ext cx="925379" cy="4726059"/>
+                    </a:xfrm>
+                    <a:prstGeom prst="rect">
+                      <a:avLst/>
+                    </a:prstGeom>
+                    <a:ln>
+                      <a:noFill/>
+                    </a:ln>
+                    <a:extLst>
+                      <a:ext uri="{53640926-AAD7-44D8-BBD7-CCE9431645EC}">
+                        <a14:shadowObscured xmlns:a14="http://schemas.microsoft.com/office/drawing/2010/main"/>
+                      </a:ext>
+                    </a:extLst>
+                  </pic:spPr>
+                </pic:pic>
+              </a:graphicData>
+            </a:graphic>
+          </wp:inline>
+        </w:drawing>
+      </w:r>
+      <w:r>
+        <w:rPr>
+          <w:noProof/>
+        </w:rPr>
+        <w:t xml:space="preserve"> </w:t>
+      </w:r>
+      <w:r>
+        <w:rPr>
+          <w:noProof/>
+        </w:rPr>
+        <w:lastRenderedPageBreak/>
+        <w:drawing>
+          <wp:inline distT="0" distB="0" distL="0" distR="0" wp14:anchorId="227B06F0" wp14:editId="235361B5">
+            <wp:extent cx="5731510" cy="3223895"/>
+            <wp:effectExtent l="0" t="0" r="2540" b="0"/>
+            <wp:docPr id="4" name="Picture 4"/>
+            <wp:cNvGraphicFramePr>
+              <a:graphicFrameLocks xmlns:a="http://schemas.openxmlformats.org/drawingml/2006/main" noChangeAspect="1"/>
+            </wp:cNvGraphicFramePr>
+            <a:graphic xmlns:a="http://schemas.openxmlformats.org/drawingml/2006/main">
+              <a:graphicData uri="http://schemas.openxmlformats.org/drawingml/2006/picture">
+                <pic:pic xmlns:pic="http://schemas.openxmlformats.org/drawingml/2006/picture">
+                  <pic:nvPicPr>
+                    <pic:cNvPr id="1" name=""/>
+                    <pic:cNvPicPr/>
+                  </pic:nvPicPr>
                   <pic:blipFill>
-                    <a:blip r:embed="rId4"/>
+                    <a:blip r:embed="rId6"/>
                     <a:stretch>
                       <a:fillRect/>
                     </a:stretch>
@@ -748,7 +890,6 @@
           </wp:inline>
         </w:drawing>
       </w:r>
-      <w:bookmarkEnd w:id="0"/>
     </w:p>
     <w:sectPr>
       <w:pgSz w:w="11906" w:h="16838"/>

</xml_diff>

<commit_message>
Questions 1 and 3 answered
</commit_message>
<xml_diff>
--- a/Report Doc.docx
+++ b/Report Doc.docx
@@ -19,28 +19,26 @@
         <w:tblLook w:val="04A0" w:firstRow="1" w:lastRow="0" w:firstColumn="1" w:lastColumn="0" w:noHBand="0" w:noVBand="1"/>
       </w:tblPr>
       <w:tblGrid>
-        <w:gridCol w:w="875"/>
-        <w:gridCol w:w="718"/>
-        <w:gridCol w:w="718"/>
-        <w:gridCol w:w="718"/>
-        <w:gridCol w:w="948"/>
-        <w:gridCol w:w="663"/>
-        <w:gridCol w:w="663"/>
-        <w:gridCol w:w="663"/>
-        <w:gridCol w:w="948"/>
-        <w:gridCol w:w="1027"/>
-        <w:gridCol w:w="1075"/>
+        <w:gridCol w:w="969"/>
+        <w:gridCol w:w="928"/>
+        <w:gridCol w:w="923"/>
+        <w:gridCol w:w="921"/>
+        <w:gridCol w:w="1280"/>
+        <w:gridCol w:w="921"/>
+        <w:gridCol w:w="921"/>
+        <w:gridCol w:w="921"/>
+        <w:gridCol w:w="1232"/>
       </w:tblGrid>
       <w:tr>
         <w:tc>
           <w:tcPr>
-            <w:tcW w:w="931" w:type="pct"/>
+            <w:tcW w:w="537" w:type="pct"/>
           </w:tcPr>
           <w:p/>
         </w:tc>
         <w:tc>
           <w:tcPr>
-            <w:tcW w:w="1149" w:type="pct"/>
+            <w:tcW w:w="2246" w:type="pct"/>
             <w:gridSpan w:val="4"/>
           </w:tcPr>
           <w:p>
@@ -65,7 +63,7 @@
         </w:tc>
         <w:tc>
           <w:tcPr>
-            <w:tcW w:w="1071" w:type="pct"/>
+            <w:tcW w:w="2217" w:type="pct"/>
             <w:gridSpan w:val="4"/>
           </w:tcPr>
           <w:p>
@@ -97,54 +95,6 @@
                 <w:b/>
               </w:rPr>
               <w:t>(Hz)</w:t>
-            </w:r>
-          </w:p>
-        </w:tc>
-        <w:tc>
-          <w:tcPr>
-            <w:tcW w:w="922" w:type="pct"/>
-          </w:tcPr>
-          <w:p>
-            <w:pPr>
-              <w:rPr>
-                <w:b/>
-              </w:rPr>
-            </w:pPr>
-            <w:r>
-              <w:rPr>
-                <w:b/>
-              </w:rPr>
-              <w:t>Voiced</w:t>
-            </w:r>
-            <w:r>
-              <w:rPr>
-                <w:b/>
-              </w:rPr>
-              <w:t xml:space="preserve"> Duration (s)</w:t>
-            </w:r>
-          </w:p>
-        </w:tc>
-        <w:tc>
-          <w:tcPr>
-            <w:tcW w:w="927" w:type="pct"/>
-          </w:tcPr>
-          <w:p>
-            <w:pPr>
-              <w:rPr>
-                <w:b/>
-              </w:rPr>
-            </w:pPr>
-            <w:r>
-              <w:rPr>
-                <w:b/>
-              </w:rPr>
-              <w:t>Unvoiced</w:t>
-            </w:r>
-            <w:r>
-              <w:rPr>
-                <w:b/>
-              </w:rPr>
-              <w:t xml:space="preserve"> Duration (s)</w:t>
             </w:r>
           </w:p>
         </w:tc>
@@ -155,7 +105,7 @@
         </w:trPr>
         <w:tc>
           <w:tcPr>
-            <w:tcW w:w="931" w:type="pct"/>
+            <w:tcW w:w="537" w:type="pct"/>
           </w:tcPr>
           <w:p>
             <w:pPr>
@@ -173,7 +123,7 @@
         </w:tc>
         <w:tc>
           <w:tcPr>
-            <w:tcW w:w="207" w:type="pct"/>
+            <w:tcW w:w="514" w:type="pct"/>
           </w:tcPr>
           <w:p>
             <w:r>
@@ -183,7 +133,7 @@
         </w:tc>
         <w:tc>
           <w:tcPr>
-            <w:tcW w:w="207" w:type="pct"/>
+            <w:tcW w:w="512" w:type="pct"/>
           </w:tcPr>
           <w:p>
             <w:r>
@@ -193,7 +143,7 @@
         </w:tc>
         <w:tc>
           <w:tcPr>
-            <w:tcW w:w="208" w:type="pct"/>
+            <w:tcW w:w="511" w:type="pct"/>
           </w:tcPr>
           <w:p>
             <w:r>
@@ -203,7 +153,7 @@
         </w:tc>
         <w:tc>
           <w:tcPr>
-            <w:tcW w:w="527" w:type="pct"/>
+            <w:tcW w:w="710" w:type="pct"/>
           </w:tcPr>
           <w:p>
             <w:r>
@@ -213,7 +163,7 @@
         </w:tc>
         <w:tc>
           <w:tcPr>
-            <w:tcW w:w="182" w:type="pct"/>
+            <w:tcW w:w="511" w:type="pct"/>
           </w:tcPr>
           <w:p>
             <w:r>
@@ -223,7 +173,7 @@
         </w:tc>
         <w:tc>
           <w:tcPr>
-            <w:tcW w:w="182" w:type="pct"/>
+            <w:tcW w:w="511" w:type="pct"/>
           </w:tcPr>
           <w:p>
             <w:r>
@@ -233,7 +183,7 @@
         </w:tc>
         <w:tc>
           <w:tcPr>
-            <w:tcW w:w="182" w:type="pct"/>
+            <w:tcW w:w="511" w:type="pct"/>
           </w:tcPr>
           <w:p>
             <w:r>
@@ -243,25 +193,13 @@
         </w:tc>
         <w:tc>
           <w:tcPr>
-            <w:tcW w:w="526" w:type="pct"/>
+            <w:tcW w:w="685" w:type="pct"/>
           </w:tcPr>
           <w:p>
             <w:r>
               <w:t>Average</w:t>
             </w:r>
           </w:p>
-        </w:tc>
-        <w:tc>
-          <w:tcPr>
-            <w:tcW w:w="922" w:type="pct"/>
-          </w:tcPr>
-          <w:p/>
-        </w:tc>
-        <w:tc>
-          <w:tcPr>
-            <w:tcW w:w="927" w:type="pct"/>
-          </w:tcPr>
-          <w:p/>
         </w:tc>
       </w:tr>
       <w:tr>
@@ -270,7 +208,7 @@
         </w:trPr>
         <w:tc>
           <w:tcPr>
-            <w:tcW w:w="931" w:type="pct"/>
+            <w:tcW w:w="537" w:type="pct"/>
           </w:tcPr>
           <w:p>
             <w:pPr>
@@ -282,13 +220,13 @@
               <w:rPr>
                 <w:b/>
               </w:rPr>
-              <w:t>I</w:t>
-            </w:r>
-          </w:p>
-        </w:tc>
-        <w:tc>
-          <w:tcPr>
-            <w:tcW w:w="207" w:type="pct"/>
+              <w:t>i</w:t>
+            </w:r>
+          </w:p>
+        </w:tc>
+        <w:tc>
+          <w:tcPr>
+            <w:tcW w:w="514" w:type="pct"/>
           </w:tcPr>
           <w:p>
             <w:r>
@@ -298,7 +236,7 @@
         </w:tc>
         <w:tc>
           <w:tcPr>
-            <w:tcW w:w="207" w:type="pct"/>
+            <w:tcW w:w="512" w:type="pct"/>
           </w:tcPr>
           <w:p>
             <w:r>
@@ -308,7 +246,7 @@
         </w:tc>
         <w:tc>
           <w:tcPr>
-            <w:tcW w:w="208" w:type="pct"/>
+            <w:tcW w:w="511" w:type="pct"/>
           </w:tcPr>
           <w:p>
             <w:r>
@@ -318,13 +256,17 @@
         </w:tc>
         <w:tc>
           <w:tcPr>
-            <w:tcW w:w="527" w:type="pct"/>
-          </w:tcPr>
-          <w:p/>
-        </w:tc>
-        <w:tc>
-          <w:tcPr>
-            <w:tcW w:w="182" w:type="pct"/>
+            <w:tcW w:w="710" w:type="pct"/>
+          </w:tcPr>
+          <w:p>
+            <w:r>
+              <w:t>278.1</w:t>
+            </w:r>
+          </w:p>
+        </w:tc>
+        <w:tc>
+          <w:tcPr>
+            <w:tcW w:w="511" w:type="pct"/>
           </w:tcPr>
           <w:p>
             <w:r>
@@ -334,7 +276,7 @@
         </w:tc>
         <w:tc>
           <w:tcPr>
-            <w:tcW w:w="182" w:type="pct"/>
+            <w:tcW w:w="511" w:type="pct"/>
           </w:tcPr>
           <w:p>
             <w:r>
@@ -344,33 +286,23 @@
         </w:tc>
         <w:tc>
           <w:tcPr>
-            <w:tcW w:w="182" w:type="pct"/>
+            <w:tcW w:w="511" w:type="pct"/>
           </w:tcPr>
           <w:p>
             <w:r>
               <w:t>2207</w:t>
             </w:r>
-            <w:bookmarkStart w:id="0" w:name="_GoBack"/>
-            <w:bookmarkEnd w:id="0"/>
-          </w:p>
-        </w:tc>
-        <w:tc>
-          <w:tcPr>
-            <w:tcW w:w="526" w:type="pct"/>
-          </w:tcPr>
-          <w:p/>
-        </w:tc>
-        <w:tc>
-          <w:tcPr>
-            <w:tcW w:w="922" w:type="pct"/>
-          </w:tcPr>
-          <w:p/>
-        </w:tc>
-        <w:tc>
-          <w:tcPr>
-            <w:tcW w:w="927" w:type="pct"/>
-          </w:tcPr>
-          <w:p/>
+          </w:p>
+        </w:tc>
+        <w:tc>
+          <w:tcPr>
+            <w:tcW w:w="685" w:type="pct"/>
+          </w:tcPr>
+          <w:p>
+            <w:r>
+              <w:t>2111.67</w:t>
+            </w:r>
+          </w:p>
         </w:tc>
       </w:tr>
       <w:tr>
@@ -379,10 +311,7 @@
         </w:trPr>
         <w:tc>
           <w:tcPr>
-            <w:tcW w:w="931" w:type="pct"/>
-            <w:tcBorders>
-              <w:bottom w:val="single" w:sz="4" w:space="0" w:color="auto"/>
-            </w:tcBorders>
+            <w:tcW w:w="537" w:type="pct"/>
           </w:tcPr>
           <w:p>
             <w:pPr>
@@ -394,72 +323,89 @@
               <w:rPr>
                 <w:b/>
               </w:rPr>
-              <w:t>U</w:t>
-            </w:r>
-          </w:p>
-        </w:tc>
-        <w:tc>
-          <w:tcPr>
-            <w:tcW w:w="207" w:type="pct"/>
-          </w:tcPr>
-          <w:p/>
-        </w:tc>
-        <w:tc>
-          <w:tcPr>
-            <w:tcW w:w="207" w:type="pct"/>
-          </w:tcPr>
-          <w:p/>
-        </w:tc>
-        <w:tc>
-          <w:tcPr>
-            <w:tcW w:w="208" w:type="pct"/>
-          </w:tcPr>
-          <w:p/>
-        </w:tc>
-        <w:tc>
-          <w:tcPr>
-            <w:tcW w:w="527" w:type="pct"/>
-          </w:tcPr>
-          <w:p/>
-        </w:tc>
-        <w:tc>
-          <w:tcPr>
-            <w:tcW w:w="182" w:type="pct"/>
-          </w:tcPr>
-          <w:p/>
-        </w:tc>
-        <w:tc>
-          <w:tcPr>
-            <w:tcW w:w="182" w:type="pct"/>
-          </w:tcPr>
-          <w:p/>
-        </w:tc>
-        <w:tc>
-          <w:tcPr>
-            <w:tcW w:w="182" w:type="pct"/>
-          </w:tcPr>
-          <w:p/>
-        </w:tc>
-        <w:tc>
-          <w:tcPr>
-            <w:tcW w:w="526" w:type="pct"/>
-          </w:tcPr>
-          <w:p/>
-        </w:tc>
-        <w:tc>
-          <w:tcPr>
-            <w:tcW w:w="922" w:type="pct"/>
-            <w:tcBorders>
-              <w:bottom w:val="single" w:sz="4" w:space="0" w:color="auto"/>
-            </w:tcBorders>
-          </w:tcPr>
-          <w:p/>
-        </w:tc>
-        <w:tc>
-          <w:tcPr>
-            <w:tcW w:w="927" w:type="pct"/>
-          </w:tcPr>
-          <w:p/>
+              <w:t>u</w:t>
+            </w:r>
+          </w:p>
+        </w:tc>
+        <w:tc>
+          <w:tcPr>
+            <w:tcW w:w="514" w:type="pct"/>
+          </w:tcPr>
+          <w:p>
+            <w:r>
+              <w:t>261.5</w:t>
+            </w:r>
+          </w:p>
+        </w:tc>
+        <w:tc>
+          <w:tcPr>
+            <w:tcW w:w="512" w:type="pct"/>
+          </w:tcPr>
+          <w:p>
+            <w:r>
+              <w:t>342.1</w:t>
+            </w:r>
+          </w:p>
+        </w:tc>
+        <w:tc>
+          <w:tcPr>
+            <w:tcW w:w="511" w:type="pct"/>
+          </w:tcPr>
+          <w:p>
+            <w:r>
+              <w:t>293.8</w:t>
+            </w:r>
+          </w:p>
+        </w:tc>
+        <w:tc>
+          <w:tcPr>
+            <w:tcW w:w="710" w:type="pct"/>
+          </w:tcPr>
+          <w:p>
+            <w:r>
+              <w:t>299.13</w:t>
+            </w:r>
+          </w:p>
+        </w:tc>
+        <w:tc>
+          <w:tcPr>
+            <w:tcW w:w="511" w:type="pct"/>
+          </w:tcPr>
+          <w:p>
+            <w:r>
+              <w:t>838.5</w:t>
+            </w:r>
+          </w:p>
+        </w:tc>
+        <w:tc>
+          <w:tcPr>
+            <w:tcW w:w="511" w:type="pct"/>
+          </w:tcPr>
+          <w:p>
+            <w:r>
+              <w:t>920.6</w:t>
+            </w:r>
+          </w:p>
+        </w:tc>
+        <w:tc>
+          <w:tcPr>
+            <w:tcW w:w="511" w:type="pct"/>
+          </w:tcPr>
+          <w:p>
+            <w:r>
+              <w:t>1108</w:t>
+            </w:r>
+          </w:p>
+        </w:tc>
+        <w:tc>
+          <w:tcPr>
+            <w:tcW w:w="685" w:type="pct"/>
+          </w:tcPr>
+          <w:p>
+            <w:r>
+              <w:t>955.7</w:t>
+            </w:r>
+          </w:p>
         </w:tc>
       </w:tr>
       <w:tr>
@@ -468,7 +414,7 @@
         </w:trPr>
         <w:tc>
           <w:tcPr>
-            <w:tcW w:w="931" w:type="pct"/>
+            <w:tcW w:w="537" w:type="pct"/>
           </w:tcPr>
           <w:p>
             <w:pPr>
@@ -480,69 +426,89 @@
               <w:rPr>
                 <w:b/>
               </w:rPr>
-              <w:t>A</w:t>
-            </w:r>
-          </w:p>
-        </w:tc>
-        <w:tc>
-          <w:tcPr>
-            <w:tcW w:w="207" w:type="pct"/>
-          </w:tcPr>
-          <w:p/>
-        </w:tc>
-        <w:tc>
-          <w:tcPr>
-            <w:tcW w:w="207" w:type="pct"/>
-          </w:tcPr>
-          <w:p/>
-        </w:tc>
-        <w:tc>
-          <w:tcPr>
-            <w:tcW w:w="208" w:type="pct"/>
-          </w:tcPr>
-          <w:p/>
-        </w:tc>
-        <w:tc>
-          <w:tcPr>
-            <w:tcW w:w="527" w:type="pct"/>
-          </w:tcPr>
-          <w:p/>
-        </w:tc>
-        <w:tc>
-          <w:tcPr>
-            <w:tcW w:w="182" w:type="pct"/>
-          </w:tcPr>
-          <w:p/>
-        </w:tc>
-        <w:tc>
-          <w:tcPr>
-            <w:tcW w:w="182" w:type="pct"/>
-          </w:tcPr>
-          <w:p/>
-        </w:tc>
-        <w:tc>
-          <w:tcPr>
-            <w:tcW w:w="182" w:type="pct"/>
-          </w:tcPr>
-          <w:p/>
-        </w:tc>
-        <w:tc>
-          <w:tcPr>
-            <w:tcW w:w="526" w:type="pct"/>
-          </w:tcPr>
-          <w:p/>
-        </w:tc>
-        <w:tc>
-          <w:tcPr>
-            <w:tcW w:w="922" w:type="pct"/>
-          </w:tcPr>
-          <w:p/>
-        </w:tc>
-        <w:tc>
-          <w:tcPr>
-            <w:tcW w:w="927" w:type="pct"/>
-          </w:tcPr>
-          <w:p/>
+              <w:t>a</w:t>
+            </w:r>
+          </w:p>
+        </w:tc>
+        <w:tc>
+          <w:tcPr>
+            <w:tcW w:w="514" w:type="pct"/>
+          </w:tcPr>
+          <w:p>
+            <w:r>
+              <w:t>774.2</w:t>
+            </w:r>
+          </w:p>
+        </w:tc>
+        <w:tc>
+          <w:tcPr>
+            <w:tcW w:w="512" w:type="pct"/>
+          </w:tcPr>
+          <w:p>
+            <w:r>
+              <w:t>771.4</w:t>
+            </w:r>
+          </w:p>
+        </w:tc>
+        <w:tc>
+          <w:tcPr>
+            <w:tcW w:w="511" w:type="pct"/>
+          </w:tcPr>
+          <w:p>
+            <w:r>
+              <w:t>848.8</w:t>
+            </w:r>
+          </w:p>
+        </w:tc>
+        <w:tc>
+          <w:tcPr>
+            <w:tcW w:w="710" w:type="pct"/>
+          </w:tcPr>
+          <w:p>
+            <w:r>
+              <w:t>798.13</w:t>
+            </w:r>
+          </w:p>
+        </w:tc>
+        <w:tc>
+          <w:tcPr>
+            <w:tcW w:w="511" w:type="pct"/>
+          </w:tcPr>
+          <w:p>
+            <w:r>
+              <w:t>1585</w:t>
+            </w:r>
+          </w:p>
+        </w:tc>
+        <w:tc>
+          <w:tcPr>
+            <w:tcW w:w="511" w:type="pct"/>
+          </w:tcPr>
+          <w:p>
+            <w:r>
+              <w:t>1670</w:t>
+            </w:r>
+          </w:p>
+        </w:tc>
+        <w:tc>
+          <w:tcPr>
+            <w:tcW w:w="511" w:type="pct"/>
+          </w:tcPr>
+          <w:p>
+            <w:r>
+              <w:t>1675</w:t>
+            </w:r>
+          </w:p>
+        </w:tc>
+        <w:tc>
+          <w:tcPr>
+            <w:tcW w:w="685" w:type="pct"/>
+          </w:tcPr>
+          <w:p>
+            <w:r>
+              <w:t>1643.3</w:t>
+            </w:r>
+          </w:p>
         </w:tc>
       </w:tr>
       <w:tr>
@@ -551,10 +517,7 @@
         </w:trPr>
         <w:tc>
           <w:tcPr>
-            <w:tcW w:w="931" w:type="pct"/>
-            <w:tcBorders>
-              <w:bottom w:val="single" w:sz="4" w:space="0" w:color="auto"/>
-            </w:tcBorders>
+            <w:tcW w:w="537" w:type="pct"/>
           </w:tcPr>
           <w:p>
             <w:pPr>
@@ -564,139 +527,163 @@
             </w:pPr>
             <w:r>
               <w:rPr>
-                <w:b/>
-              </w:rPr>
-              <w:t>Alpha</w:t>
-            </w:r>
-          </w:p>
-        </w:tc>
-        <w:tc>
-          <w:tcPr>
-            <w:tcW w:w="207" w:type="pct"/>
-            <w:tcBorders>
-              <w:bottom w:val="single" w:sz="4" w:space="0" w:color="auto"/>
-            </w:tcBorders>
-          </w:tcPr>
-          <w:p/>
-        </w:tc>
-        <w:tc>
-          <w:tcPr>
-            <w:tcW w:w="207" w:type="pct"/>
-            <w:tcBorders>
-              <w:bottom w:val="single" w:sz="4" w:space="0" w:color="auto"/>
-            </w:tcBorders>
-          </w:tcPr>
-          <w:p/>
-        </w:tc>
-        <w:tc>
-          <w:tcPr>
-            <w:tcW w:w="208" w:type="pct"/>
-            <w:tcBorders>
-              <w:bottom w:val="single" w:sz="4" w:space="0" w:color="auto"/>
-            </w:tcBorders>
-          </w:tcPr>
-          <w:p/>
-        </w:tc>
-        <w:tc>
-          <w:tcPr>
-            <w:tcW w:w="527" w:type="pct"/>
-            <w:tcBorders>
-              <w:bottom w:val="single" w:sz="4" w:space="0" w:color="auto"/>
-            </w:tcBorders>
-          </w:tcPr>
-          <w:p/>
-        </w:tc>
-        <w:tc>
-          <w:tcPr>
-            <w:tcW w:w="182" w:type="pct"/>
-            <w:tcBorders>
-              <w:bottom w:val="single" w:sz="4" w:space="0" w:color="auto"/>
-            </w:tcBorders>
-          </w:tcPr>
-          <w:p/>
-        </w:tc>
-        <w:tc>
-          <w:tcPr>
-            <w:tcW w:w="182" w:type="pct"/>
-            <w:tcBorders>
-              <w:bottom w:val="single" w:sz="4" w:space="0" w:color="auto"/>
-            </w:tcBorders>
-          </w:tcPr>
-          <w:p/>
-        </w:tc>
-        <w:tc>
-          <w:tcPr>
-            <w:tcW w:w="182" w:type="pct"/>
-            <w:tcBorders>
-              <w:bottom w:val="single" w:sz="4" w:space="0" w:color="auto"/>
-            </w:tcBorders>
-          </w:tcPr>
-          <w:p/>
-        </w:tc>
-        <w:tc>
-          <w:tcPr>
-            <w:tcW w:w="526" w:type="pct"/>
-            <w:tcBorders>
-              <w:bottom w:val="single" w:sz="4" w:space="0" w:color="auto"/>
-            </w:tcBorders>
-          </w:tcPr>
-          <w:p/>
-        </w:tc>
-        <w:tc>
-          <w:tcPr>
-            <w:tcW w:w="922" w:type="pct"/>
-            <w:tcBorders>
-              <w:bottom w:val="single" w:sz="4" w:space="0" w:color="auto"/>
-            </w:tcBorders>
-          </w:tcPr>
-          <w:p/>
-        </w:tc>
-        <w:tc>
-          <w:tcPr>
-            <w:tcW w:w="927" w:type="pct"/>
-            <w:tcBorders>
-              <w:bottom w:val="single" w:sz="4" w:space="0" w:color="auto"/>
-            </w:tcBorders>
-          </w:tcPr>
-          <w:p/>
+                <w:rFonts w:cstheme="minorHAnsi"/>
+                <w:b/>
+              </w:rPr>
+              <w:t>α</w:t>
+            </w:r>
+          </w:p>
+        </w:tc>
+        <w:tc>
+          <w:tcPr>
+            <w:tcW w:w="514" w:type="pct"/>
+          </w:tcPr>
+          <w:p>
+            <w:r>
+              <w:t>691.9</w:t>
+            </w:r>
+          </w:p>
+        </w:tc>
+        <w:tc>
+          <w:tcPr>
+            <w:tcW w:w="512" w:type="pct"/>
+          </w:tcPr>
+          <w:p>
+            <w:r>
+              <w:t>849.8</w:t>
+            </w:r>
+          </w:p>
+        </w:tc>
+        <w:tc>
+          <w:tcPr>
+            <w:tcW w:w="511" w:type="pct"/>
+          </w:tcPr>
+          <w:p>
+            <w:r>
+              <w:t>653.6</w:t>
+            </w:r>
+          </w:p>
+        </w:tc>
+        <w:tc>
+          <w:tcPr>
+            <w:tcW w:w="710" w:type="pct"/>
+          </w:tcPr>
+          <w:p>
+            <w:r>
+              <w:t>731.77</w:t>
+            </w:r>
+          </w:p>
+        </w:tc>
+        <w:tc>
+          <w:tcPr>
+            <w:tcW w:w="511" w:type="pct"/>
+          </w:tcPr>
+          <w:p>
+            <w:r>
+              <w:t>569.6</w:t>
+            </w:r>
+          </w:p>
+        </w:tc>
+        <w:tc>
+          <w:tcPr>
+            <w:tcW w:w="511" w:type="pct"/>
+          </w:tcPr>
+          <w:p>
+            <w:r>
+              <w:t>656.6</w:t>
+            </w:r>
+          </w:p>
+        </w:tc>
+        <w:tc>
+          <w:tcPr>
+            <w:tcW w:w="511" w:type="pct"/>
+          </w:tcPr>
+          <w:p>
+            <w:r>
+              <w:t>959.6</w:t>
+            </w:r>
+          </w:p>
+        </w:tc>
+        <w:tc>
+          <w:tcPr>
+            <w:tcW w:w="685" w:type="pct"/>
+          </w:tcPr>
+          <w:p>
+            <w:r>
+              <w:t>728.6</w:t>
+            </w:r>
+          </w:p>
+        </w:tc>
+      </w:tr>
+    </w:tbl>
+    <w:p/>
+    <w:p/>
+    <w:tbl>
+      <w:tblPr>
+        <w:tblStyle w:val="TableGrid"/>
+        <w:tblW w:w="5000" w:type="pct"/>
+        <w:tblLook w:val="04A0" w:firstRow="1" w:lastRow="0" w:firstColumn="1" w:lastColumn="0" w:noHBand="0" w:noVBand="1"/>
+      </w:tblPr>
+      <w:tblGrid>
+        <w:gridCol w:w="1311"/>
+        <w:gridCol w:w="3854"/>
+        <w:gridCol w:w="3851"/>
+      </w:tblGrid>
+      <w:tr>
+        <w:tc>
+          <w:tcPr>
+            <w:tcW w:w="714" w:type="pct"/>
+          </w:tcPr>
+          <w:p>
+            <w:r>
+              <w:t>Stabilisation times (s)</w:t>
+            </w:r>
+          </w:p>
+        </w:tc>
+        <w:tc>
+          <w:tcPr>
+            <w:tcW w:w="2144" w:type="pct"/>
+          </w:tcPr>
+          <w:p>
+            <w:pPr>
+              <w:rPr>
+                <w:b/>
+              </w:rPr>
+            </w:pPr>
+            <w:r>
+              <w:rPr>
+                <w:b/>
+              </w:rPr>
+              <w:t>F1</w:t>
+            </w:r>
+          </w:p>
+        </w:tc>
+        <w:tc>
+          <w:tcPr>
+            <w:tcW w:w="2143" w:type="pct"/>
+          </w:tcPr>
+          <w:p>
+            <w:pPr>
+              <w:rPr>
+                <w:b/>
+              </w:rPr>
+            </w:pPr>
+            <w:r>
+              <w:rPr>
+                <w:b/>
+              </w:rPr>
+              <w:t>F2</w:t>
+            </w:r>
+          </w:p>
         </w:tc>
       </w:tr>
       <w:tr>
-        <w:tc>
-          <w:tcPr>
-            <w:tcW w:w="931" w:type="pct"/>
-            <w:tcBorders>
-              <w:top w:val="single" w:sz="4" w:space="0" w:color="auto"/>
-              <w:left w:val="nil"/>
-              <w:bottom w:val="nil"/>
-              <w:right w:val="nil"/>
-            </w:tcBorders>
-          </w:tcPr>
-          <w:p/>
-        </w:tc>
-        <w:tc>
-          <w:tcPr>
-            <w:tcW w:w="1149" w:type="pct"/>
-            <w:gridSpan w:val="4"/>
-            <w:tcBorders>
-              <w:top w:val="single" w:sz="4" w:space="0" w:color="auto"/>
-              <w:left w:val="nil"/>
-              <w:bottom w:val="nil"/>
-              <w:right w:val="nil"/>
-            </w:tcBorders>
-          </w:tcPr>
-          <w:p/>
-        </w:tc>
-        <w:tc>
-          <w:tcPr>
-            <w:tcW w:w="1071" w:type="pct"/>
-            <w:gridSpan w:val="4"/>
-            <w:tcBorders>
-              <w:top w:val="single" w:sz="4" w:space="0" w:color="auto"/>
-              <w:left w:val="nil"/>
-              <w:bottom w:val="nil"/>
-              <w:right w:val="single" w:sz="4" w:space="0" w:color="auto"/>
-            </w:tcBorders>
+        <w:trPr>
+          <w:trHeight w:val="269"/>
+        </w:trPr>
+        <w:tc>
+          <w:tcPr>
+            <w:tcW w:w="714" w:type="pct"/>
           </w:tcPr>
           <w:p>
             <w:pPr>
@@ -708,32 +695,209 @@
               <w:rPr>
                 <w:b/>
               </w:rPr>
+              <w:t>i</w:t>
+            </w:r>
+          </w:p>
+        </w:tc>
+        <w:tc>
+          <w:tcPr>
+            <w:tcW w:w="2144" w:type="pct"/>
+          </w:tcPr>
+          <w:p>
+            <w:r>
+              <w:t>7</w:t>
+            </w:r>
+          </w:p>
+        </w:tc>
+        <w:tc>
+          <w:tcPr>
+            <w:tcW w:w="2143" w:type="pct"/>
+          </w:tcPr>
+          <w:p>
+            <w:r>
+              <w:t>4</w:t>
+            </w:r>
+          </w:p>
+        </w:tc>
+      </w:tr>
+      <w:tr>
+        <w:trPr>
+          <w:trHeight w:val="269"/>
+        </w:trPr>
+        <w:tc>
+          <w:tcPr>
+            <w:tcW w:w="714" w:type="pct"/>
+          </w:tcPr>
+          <w:p>
+            <w:pPr>
+              <w:rPr>
+                <w:b/>
+              </w:rPr>
+            </w:pPr>
+            <w:r>
+              <w:rPr>
+                <w:b/>
+              </w:rPr>
+              <w:t>u</w:t>
+            </w:r>
+          </w:p>
+        </w:tc>
+        <w:tc>
+          <w:tcPr>
+            <w:tcW w:w="2144" w:type="pct"/>
+          </w:tcPr>
+          <w:p>
+            <w:r>
+              <w:t>2</w:t>
+            </w:r>
+          </w:p>
+        </w:tc>
+        <w:tc>
+          <w:tcPr>
+            <w:tcW w:w="2143" w:type="pct"/>
+          </w:tcPr>
+          <w:p>
+            <w:r>
+              <w:t>2</w:t>
+            </w:r>
+          </w:p>
+        </w:tc>
+      </w:tr>
+      <w:tr>
+        <w:trPr>
+          <w:trHeight w:val="269"/>
+        </w:trPr>
+        <w:tc>
+          <w:tcPr>
+            <w:tcW w:w="714" w:type="pct"/>
+          </w:tcPr>
+          <w:p>
+            <w:pPr>
+              <w:rPr>
+                <w:b/>
+              </w:rPr>
+            </w:pPr>
+            <w:r>
+              <w:rPr>
+                <w:b/>
+              </w:rPr>
+              <w:t>a</w:t>
+            </w:r>
+          </w:p>
+        </w:tc>
+        <w:tc>
+          <w:tcPr>
+            <w:tcW w:w="2144" w:type="pct"/>
+          </w:tcPr>
+          <w:p>
+            <w:r>
+              <w:t>3</w:t>
+            </w:r>
+          </w:p>
+        </w:tc>
+        <w:tc>
+          <w:tcPr>
+            <w:tcW w:w="2143" w:type="pct"/>
+          </w:tcPr>
+          <w:p>
+            <w:r>
+              <w:t>4</w:t>
+            </w:r>
+          </w:p>
+        </w:tc>
+      </w:tr>
+      <w:tr>
+        <w:trPr>
+          <w:trHeight w:val="269"/>
+        </w:trPr>
+        <w:tc>
+          <w:tcPr>
+            <w:tcW w:w="714" w:type="pct"/>
+          </w:tcPr>
+          <w:p>
+            <w:pPr>
+              <w:rPr>
+                <w:b/>
+              </w:rPr>
+            </w:pPr>
+            <w:r>
+              <w:rPr>
+                <w:rFonts w:cstheme="minorHAnsi"/>
+                <w:b/>
+              </w:rPr>
+              <w:t>α</w:t>
+            </w:r>
+          </w:p>
+        </w:tc>
+        <w:tc>
+          <w:tcPr>
+            <w:tcW w:w="2144" w:type="pct"/>
+          </w:tcPr>
+          <w:p>
+            <w:r>
+              <w:t>2</w:t>
+            </w:r>
+          </w:p>
+        </w:tc>
+        <w:tc>
+          <w:tcPr>
+            <w:tcW w:w="2143" w:type="pct"/>
+          </w:tcPr>
+          <w:p>
+            <w:r>
+              <w:t>3</w:t>
+            </w:r>
+          </w:p>
+        </w:tc>
+      </w:tr>
+      <w:tr>
+        <w:trPr>
+          <w:trHeight w:val="269"/>
+        </w:trPr>
+        <w:tc>
+          <w:tcPr>
+            <w:tcW w:w="714" w:type="pct"/>
+          </w:tcPr>
+          <w:p>
+            <w:pPr>
+              <w:rPr>
+                <w:rFonts w:cstheme="minorHAnsi"/>
+                <w:b/>
+              </w:rPr>
+            </w:pPr>
+            <w:r>
+              <w:rPr>
+                <w:rFonts w:cstheme="minorHAnsi"/>
+                <w:b/>
+              </w:rPr>
               <w:t>Average</w:t>
             </w:r>
           </w:p>
         </w:tc>
         <w:tc>
           <w:tcPr>
-            <w:tcW w:w="922" w:type="pct"/>
-            <w:tcBorders>
-              <w:top w:val="single" w:sz="4" w:space="0" w:color="auto"/>
-              <w:left w:val="single" w:sz="4" w:space="0" w:color="auto"/>
-              <w:bottom w:val="single" w:sz="4" w:space="0" w:color="auto"/>
-              <w:right w:val="single" w:sz="4" w:space="0" w:color="auto"/>
-            </w:tcBorders>
-          </w:tcPr>
-          <w:p/>
-        </w:tc>
-        <w:tc>
-          <w:tcPr>
-            <w:tcW w:w="927" w:type="pct"/>
-            <w:tcBorders>
-              <w:top w:val="single" w:sz="4" w:space="0" w:color="auto"/>
-              <w:left w:val="single" w:sz="4" w:space="0" w:color="auto"/>
-              <w:bottom w:val="single" w:sz="4" w:space="0" w:color="auto"/>
-            </w:tcBorders>
-          </w:tcPr>
-          <w:p/>
+            <w:tcW w:w="2144" w:type="pct"/>
+          </w:tcPr>
+          <w:p>
+            <w:r>
+              <w:t>3</w:t>
+            </w:r>
+            <w:bookmarkStart w:id="0" w:name="_GoBack"/>
+            <w:bookmarkEnd w:id="0"/>
+            <w:r>
+              <w:t>.5</w:t>
+            </w:r>
+          </w:p>
+        </w:tc>
+        <w:tc>
+          <w:tcPr>
+            <w:tcW w:w="2143" w:type="pct"/>
+          </w:tcPr>
+          <w:p>
+            <w:r>
+              <w:t>3.2</w:t>
+            </w:r>
+          </w:p>
         </w:tc>
       </w:tr>
     </w:tbl>
@@ -749,146 +913,7 @@
         <w:rPr>
           <w:noProof/>
         </w:rPr>
-        <w:lastRenderedPageBreak/>
-        <w:drawing>
-          <wp:inline distT="0" distB="0" distL="0" distR="0" wp14:anchorId="3A4995B1" wp14:editId="4870B877">
-            <wp:extent cx="2824316" cy="5648636"/>
-            <wp:effectExtent l="0" t="0" r="0" b="0"/>
-            <wp:docPr id="1" name="Picture 1"/>
-            <wp:cNvGraphicFramePr>
-              <a:graphicFrameLocks xmlns:a="http://schemas.openxmlformats.org/drawingml/2006/main" noChangeAspect="1"/>
-            </wp:cNvGraphicFramePr>
-            <a:graphic xmlns:a="http://schemas.openxmlformats.org/drawingml/2006/main">
-              <a:graphicData uri="http://schemas.openxmlformats.org/drawingml/2006/picture">
-                <pic:pic xmlns:pic="http://schemas.openxmlformats.org/drawingml/2006/picture">
-                  <pic:nvPicPr>
-                    <pic:cNvPr id="1" name=""/>
-                    <pic:cNvPicPr/>
-                  </pic:nvPicPr>
-                  <pic:blipFill rotWithShape="1">
-                    <a:blip r:embed="rId4"/>
-                    <a:srcRect l="62272" t="32023" r="26276" b="27258"/>
-                    <a:stretch/>
-                  </pic:blipFill>
-                  <pic:spPr bwMode="auto">
-                    <a:xfrm>
-                      <a:off x="0" y="0"/>
-                      <a:ext cx="2825353" cy="5650710"/>
-                    </a:xfrm>
-                    <a:prstGeom prst="rect">
-                      <a:avLst/>
-                    </a:prstGeom>
-                    <a:ln>
-                      <a:noFill/>
-                    </a:ln>
-                    <a:extLst>
-                      <a:ext uri="{53640926-AAD7-44D8-BBD7-CCE9431645EC}">
-                        <a14:shadowObscured xmlns:a14="http://schemas.microsoft.com/office/drawing/2010/main"/>
-                      </a:ext>
-                    </a:extLst>
-                  </pic:spPr>
-                </pic:pic>
-              </a:graphicData>
-            </a:graphic>
-          </wp:inline>
-        </w:drawing>
-      </w:r>
-      <w:r>
-        <w:tab/>
-      </w:r>
-      <w:r>
-        <w:rPr>
-          <w:noProof/>
-        </w:rPr>
-        <w:drawing>
-          <wp:inline distT="0" distB="0" distL="0" distR="0" wp14:anchorId="2F798AAE" wp14:editId="6288EAC3">
-            <wp:extent cx="915090" cy="4673510"/>
-            <wp:effectExtent l="0" t="0" r="0" b="0"/>
-            <wp:docPr id="3" name="Picture 3"/>
-            <wp:cNvGraphicFramePr>
-              <a:graphicFrameLocks xmlns:a="http://schemas.openxmlformats.org/drawingml/2006/main" noChangeAspect="1"/>
-            </wp:cNvGraphicFramePr>
-            <a:graphic xmlns:a="http://schemas.openxmlformats.org/drawingml/2006/main">
-              <a:graphicData uri="http://schemas.openxmlformats.org/drawingml/2006/picture">
-                <pic:pic xmlns:pic="http://schemas.openxmlformats.org/drawingml/2006/picture">
-                  <pic:nvPicPr>
-                    <pic:cNvPr id="1" name=""/>
-                    <pic:cNvPicPr/>
-                  </pic:nvPicPr>
-                  <pic:blipFill rotWithShape="1">
-                    <a:blip r:embed="rId5"/>
-                    <a:srcRect l="66003" t="32481" r="30393" b="34801"/>
-                    <a:stretch/>
-                  </pic:blipFill>
-                  <pic:spPr bwMode="auto">
-                    <a:xfrm>
-                      <a:off x="0" y="0"/>
-                      <a:ext cx="925379" cy="4726059"/>
-                    </a:xfrm>
-                    <a:prstGeom prst="rect">
-                      <a:avLst/>
-                    </a:prstGeom>
-                    <a:ln>
-                      <a:noFill/>
-                    </a:ln>
-                    <a:extLst>
-                      <a:ext uri="{53640926-AAD7-44D8-BBD7-CCE9431645EC}">
-                        <a14:shadowObscured xmlns:a14="http://schemas.microsoft.com/office/drawing/2010/main"/>
-                      </a:ext>
-                    </a:extLst>
-                  </pic:spPr>
-                </pic:pic>
-              </a:graphicData>
-            </a:graphic>
-          </wp:inline>
-        </w:drawing>
-      </w:r>
-      <w:r>
-        <w:rPr>
-          <w:noProof/>
-        </w:rPr>
         <w:t xml:space="preserve"> </w:t>
-      </w:r>
-      <w:r>
-        <w:rPr>
-          <w:noProof/>
-        </w:rPr>
-        <w:lastRenderedPageBreak/>
-        <w:drawing>
-          <wp:inline distT="0" distB="0" distL="0" distR="0" wp14:anchorId="227B06F0" wp14:editId="235361B5">
-            <wp:extent cx="5731510" cy="3223895"/>
-            <wp:effectExtent l="0" t="0" r="2540" b="0"/>
-            <wp:docPr id="4" name="Picture 4"/>
-            <wp:cNvGraphicFramePr>
-              <a:graphicFrameLocks xmlns:a="http://schemas.openxmlformats.org/drawingml/2006/main" noChangeAspect="1"/>
-            </wp:cNvGraphicFramePr>
-            <a:graphic xmlns:a="http://schemas.openxmlformats.org/drawingml/2006/main">
-              <a:graphicData uri="http://schemas.openxmlformats.org/drawingml/2006/picture">
-                <pic:pic xmlns:pic="http://schemas.openxmlformats.org/drawingml/2006/picture">
-                  <pic:nvPicPr>
-                    <pic:cNvPr id="1" name=""/>
-                    <pic:cNvPicPr/>
-                  </pic:nvPicPr>
-                  <pic:blipFill>
-                    <a:blip r:embed="rId6"/>
-                    <a:stretch>
-                      <a:fillRect/>
-                    </a:stretch>
-                  </pic:blipFill>
-                  <pic:spPr>
-                    <a:xfrm>
-                      <a:off x="0" y="0"/>
-                      <a:ext cx="5731510" cy="3223895"/>
-                    </a:xfrm>
-                    <a:prstGeom prst="rect">
-                      <a:avLst/>
-                    </a:prstGeom>
-                  </pic:spPr>
-                </pic:pic>
-              </a:graphicData>
-            </a:graphic>
-          </wp:inline>
-        </w:drawing>
       </w:r>
     </w:p>
     <w:sectPr>

</xml_diff>

<commit_message>
Can now play files over and over without always launching an open file dialog
</commit_message>
<xml_diff>
--- a/Report Doc.docx
+++ b/Report Doc.docx
@@ -19,6 +19,13 @@
       <w:pPr>
         <w:pStyle w:val="Heading1"/>
       </w:pPr>
+      <w:bookmarkStart w:id="0" w:name="_GoBack"/>
+      <w:bookmarkEnd w:id="0"/>
+    </w:p>
+    <w:p>
+      <w:pPr>
+        <w:pStyle w:val="Heading1"/>
+      </w:pPr>
       <w:r>
         <w:t>Formant Frequencies</w:t>
       </w:r>
@@ -30,17 +37,18 @@
     </w:p>
     <w:p>
       <w:r>
-        <w:t>Second Formant typically ranges from 500 to 300</w:t>
-      </w:r>
-      <w:bookmarkStart w:id="0" w:name="_GoBack"/>
-      <w:bookmarkEnd w:id="0"/>
-      <w:r>
-        <w:t>0.</w:t>
+        <w:t>Second Formant typically ranges from 500 to 3000.</w:t>
       </w:r>
     </w:p>
     <w:p>
       <w:r>
-        <w:t>We produced the cardinal vowels three times to take the following measurements with our application.</w:t>
+        <w:t>We produced the cardinal vowels</w:t>
+      </w:r>
+      <w:r>
+        <w:t xml:space="preserve"> (live)</w:t>
+      </w:r>
+      <w:r>
+        <w:t xml:space="preserve"> three times to take the following measurements with our application.</w:t>
       </w:r>
     </w:p>
     <w:tbl>
@@ -641,7 +649,11 @@
         </w:tc>
       </w:tr>
     </w:tbl>
-    <w:p/>
+    <w:p>
+      <w:r>
+        <w:t>We also used pre-recorded .wav files for the cardinal vowels.</w:t>
+      </w:r>
+    </w:p>
     <w:tbl>
       <w:tblPr>
         <w:tblStyle w:val="TableGrid"/>

</xml_diff>